<commit_message>
SQLite, HTML and CSS changes
</commit_message>
<xml_diff>
--- a/generated/summary.docx
+++ b/generated/summary.docx
@@ -13,7 +13,35 @@
     </w:p>
     <w:p>
       <w:r>
-        <w:t>Ываыдлваоыдвлао</w:t>
+        <w:t>«Статья» может означать несколько вещей:</w:t>
+        <w:br/>
+        <w:br/>
+        <w:t>письменное произведение небольшого размера, например, журналистскую, научную или энциклопедическую статью; отдельную главу или раздел в документе, законе или справочнике; или, в зависимости от контекста, главу закона (например, статью уголовного или конституционного кодекса).</w:t>
+      </w:r>
+    </w:p>
+    <w:p>
+      <w:r>
+        <w:t>Типы статей</w:t>
+        <w:br/>
+        <w:br/>
+        <w:br/>
+        <w:br/>
+        <w:t xml:space="preserve">    Журналистская статья: жанр, в котором анализируются общественные ситуации, процессы и явления.</w:t>
+      </w:r>
+    </w:p>
+    <w:p>
+      <w:r>
+        <w:t>Примеры использования</w:t>
+        <w:br/>
+        <w:br/>
+        <w:br/>
+        <w:br/>
+        <w:t xml:space="preserve">    В юридических документах, например, в статье Уголовного кодекса или Конституции.</w:t>
+      </w:r>
+    </w:p>
+    <w:p>
+      <w:r>
+        <w:t>В газетах, журналах или на веб-сайтах, где публикуются статьи на различные темы.</w:t>
       </w:r>
     </w:p>
     <w:sectPr>

</xml_diff>